<commit_message>
feat: add 8 resources, fix contrast, mobile nav, siteplan content
- resources.js: add GitHub Learning Lab, Hello Interview, W3Schools,
  Scrimba, AWS Skill Builder, MDN, QuickRef, Real Python (IDs 10-17)
- main.css: add --color-accent-text (#C73D00) for WCAG AA contrast,
  replace horizontal scroll nav with wrapping mobile layout
- lean-developer.css/community.css: use accent-text for small text elements
- lean-developer.html: add SA context section
- siteplan.html: add website subject and reason
- references.html: update all image citation URLs, add new resource logos
</commit_message>
<xml_diff>
--- a/project/images/image citations.docx
+++ b/project/images/image citations.docx
@@ -48,9 +48,13 @@
       </w:hyperlink>
     </w:p>
     <w:p>
+      <w:proofErr w:type="spellStart"/>
+      <w:proofErr w:type="gramStart"/>
       <w:r>
         <w:t>freecodecamp.webp</w:t>
       </w:r>
+      <w:proofErr w:type="spellEnd"/>
+      <w:proofErr w:type="gramEnd"/>
     </w:p>
     <w:p>
       <w:hyperlink r:id="rId7" w:history="1">
@@ -126,9 +130,13 @@
       </w:hyperlink>
     </w:p>
     <w:p>
+      <w:proofErr w:type="spellStart"/>
+      <w:proofErr w:type="gramStart"/>
       <w:r>
         <w:t>index.avif</w:t>
       </w:r>
+      <w:proofErr w:type="spellEnd"/>
+      <w:proofErr w:type="gramEnd"/>
     </w:p>
     <w:p>
       <w:hyperlink r:id="rId12" w:history="1">
@@ -141,9 +149,13 @@
       </w:hyperlink>
     </w:p>
     <w:p>
+      <w:proofErr w:type="spellStart"/>
+      <w:proofErr w:type="gramStart"/>
       <w:r>
         <w:t>coding.avif</w:t>
       </w:r>
+      <w:proofErr w:type="spellEnd"/>
+      <w:proofErr w:type="gramEnd"/>
     </w:p>
     <w:p>
       <w:hyperlink r:id="rId13" w:history="1">
@@ -157,8 +169,15 @@
     </w:p>
     <w:p>
       <w:r>
-        <w:t>lean-dev.avif</w:t>
-      </w:r>
+        <w:t>lean-</w:t>
+      </w:r>
+      <w:proofErr w:type="spellStart"/>
+      <w:proofErr w:type="gramStart"/>
+      <w:r>
+        <w:t>dev.avif</w:t>
+      </w:r>
+      <w:proofErr w:type="spellEnd"/>
+      <w:proofErr w:type="gramEnd"/>
     </w:p>
     <w:p>
       <w:hyperlink r:id="rId14" w:history="1">
@@ -171,9 +190,13 @@
       </w:hyperlink>
     </w:p>
     <w:p>
+      <w:proofErr w:type="spellStart"/>
+      <w:proofErr w:type="gramStart"/>
       <w:r>
         <w:t>mozaic.avif</w:t>
       </w:r>
+      <w:proofErr w:type="spellEnd"/>
+      <w:proofErr w:type="gramEnd"/>
     </w:p>
     <w:p>
       <w:hyperlink r:id="rId15" w:history="1">
@@ -186,9 +209,13 @@
       </w:hyperlink>
     </w:p>
     <w:p>
+      <w:proofErr w:type="spellStart"/>
+      <w:proofErr w:type="gramStart"/>
       <w:r>
         <w:t>nerds.avif</w:t>
       </w:r>
+      <w:proofErr w:type="spellEnd"/>
+      <w:proofErr w:type="gramEnd"/>
     </w:p>
     <w:p>
       <w:hyperlink r:id="rId16" w:history="1">
@@ -201,9 +228,13 @@
       </w:hyperlink>
     </w:p>
     <w:p>
+      <w:proofErr w:type="spellStart"/>
+      <w:proofErr w:type="gramStart"/>
       <w:r>
         <w:t>computer.avif</w:t>
       </w:r>
+      <w:proofErr w:type="spellEnd"/>
+      <w:proofErr w:type="gramEnd"/>
     </w:p>
     <w:p>
       <w:hyperlink r:id="rId17" w:history="1">
@@ -215,7 +246,21 @@
         </w:r>
       </w:hyperlink>
     </w:p>
-    <w:p/>
+    <w:p>
+      <w:r>
+        <w:t>Meetup_Logo.png</w:t>
+      </w:r>
+    </w:p>
+    <w:p>
+      <w:hyperlink r:id="rId18" w:history="1">
+        <w:r>
+          <w:rPr>
+            <w:rStyle w:val="Hyperlink"/>
+          </w:rPr>
+          <w:t>https://upload.wikimedia.org/wikipedia/commons/6/6b/Meetup_Logo.png</w:t>
+        </w:r>
+      </w:hyperlink>
+    </w:p>
     <w:p/>
     <w:p/>
     <w:p/>

</xml_diff>